<commit_message>
data loading notebook updated, data loaded into tables, technical report updated
</commit_message>
<xml_diff>
--- a/technical_report.docx
+++ b/technical_report.docx
@@ -51,13 +51,8 @@
         </w:numPr>
       </w:pPr>
       <w:r>
-        <w:t xml:space="preserve">Data taken from </w:t>
-      </w:r>
-      <w:proofErr w:type="gramStart"/>
-      <w:r>
-        <w:t>a</w:t>
-      </w:r>
-      <w:proofErr w:type="gramEnd"/>
+        <w:t>Data taken from a</w:t>
+      </w:r>
       <w:r>
         <w:t xml:space="preserve"> SQLite</w:t>
       </w:r>
@@ -166,15 +161,7 @@
         </w:numPr>
       </w:pPr>
       <w:r>
-        <w:t xml:space="preserve">Per 100 </w:t>
-      </w:r>
-      <w:proofErr w:type="gramStart"/>
-      <w:r>
-        <w:t>possessions  player</w:t>
-      </w:r>
-      <w:proofErr w:type="gramEnd"/>
-      <w:r>
-        <w:t xml:space="preserve"> statistics for the 2020-21 NBA season scraped from basketball-reference and put into a Pandas </w:t>
+        <w:t xml:space="preserve">Per 100 possessions  player statistics for the 2020-21 NBA season scraped from basketball-reference and put into a Pandas </w:t>
       </w:r>
       <w:proofErr w:type="spellStart"/>
       <w:r>
@@ -237,6 +224,47 @@
       </w:r>
       <w:r>
         <w:t>, created using the psycopg2 package in Python</w:t>
+      </w:r>
+    </w:p>
+    <w:p>
+      <w:pPr>
+        <w:pStyle w:val="ListParagraph"/>
+        <w:numPr>
+          <w:ilvl w:val="0"/>
+          <w:numId w:val="4"/>
+        </w:numPr>
+      </w:pPr>
+      <w:r>
+        <w:t>Initial tables created</w:t>
+      </w:r>
+      <w:r>
+        <w:t xml:space="preserve"> using pgAdmin4 query tool</w:t>
+      </w:r>
+    </w:p>
+    <w:p>
+      <w:pPr>
+        <w:pStyle w:val="ListParagraph"/>
+        <w:numPr>
+          <w:ilvl w:val="0"/>
+          <w:numId w:val="4"/>
+        </w:numPr>
+      </w:pPr>
+      <w:r>
+        <w:t>Data load</w:t>
+      </w:r>
+      <w:r>
+        <w:t>ed</w:t>
+      </w:r>
+      <w:r>
+        <w:t xml:space="preserve"> into corresponding tables using pandas and </w:t>
+      </w:r>
+      <w:proofErr w:type="spellStart"/>
+      <w:r>
+        <w:t>SQLAlchemy</w:t>
+      </w:r>
+      <w:proofErr w:type="spellEnd"/>
+      <w:r>
+        <w:t xml:space="preserve"> packages</w:t>
       </w:r>
     </w:p>
     <w:p/>
@@ -1119,6 +1147,7 @@
   <w:style w:type="character" w:default="1" w:styleId="DefaultParagraphFont">
     <w:name w:val="Default Paragraph Font"/>
     <w:uiPriority w:val="1"/>
+    <w:semiHidden/>
     <w:unhideWhenUsed/>
   </w:style>
   <w:style w:type="table" w:default="1" w:styleId="TableNormal">

</xml_diff>